<commit_message>
Fill data in plantilla.docx file
</commit_message>
<xml_diff>
--- a/datos/new_document.docx
+++ b/datos/new_document.docx
@@ -289,7 +289,6 @@
         <w:rPr>
           <w:b/>
         </w:rPr>
-        <w:t>oscdar</w:t>
       </w:r>
     </w:p>
     <w:p>
@@ -316,7 +315,6 @@
         <w:rPr>
           <w:b/>
         </w:rPr>
-        <w:t>lomas valentinas</w:t>
       </w:r>
     </w:p>
     <w:p>
@@ -344,7 +342,6 @@
         <w:rPr>
           <w:b/>
         </w:rPr>
-        <w:t>Edifio</w:t>
       </w:r>
     </w:p>
     <w:p>
@@ -370,7 +367,6 @@
         <w:rPr>
           <w:b/>
         </w:rPr>
-        <w:t>09533445</w:t>
       </w:r>
     </w:p>
     <w:p>
@@ -746,8 +742,29 @@
             <w:tcW w:w="5560" w:type="dxa"/>
           </w:tcPr>
           <w:p>
-            <w:r>
-              <w:t>varniz de oro niquelado</w:t>
+            <w:pPr>
+              <w:widowControl w:val="0"/>
+              <w:autoSpaceDE w:val="0"/>
+              <w:autoSpaceDN w:val="0"/>
+              <w:adjustRightInd w:val="0"/>
+              <w:jc w:val="both"/>
+              <w:rPr>
+                <w:rFonts w:ascii="Arial" w:hAnsi="Arial" w:cs="Arial"/>
+                <w:bCs/>
+                <w:sz w:val="20"/>
+                <w:szCs w:val="20"/>
+                <w:lang w:val="es-ES"/>
+              </w:rPr>
+            </w:pPr>
+            <w:r>
+              <w:rPr>
+                <w:rFonts w:ascii="Arial" w:hAnsi="Arial" w:cs="Arial"/>
+                <w:bCs/>
+                <w:sz w:val="20"/>
+                <w:szCs w:val="20"/>
+                <w:lang w:val="es-ES"/>
+              </w:rPr>
+              <w:t>Colocación de cerradura portón principal y portón costado.</w:t>
             </w:r>
           </w:p>
         </w:tc>

</xml_diff>

<commit_message>
Inform generation almost ready
</commit_message>
<xml_diff>
--- a/datos/new_document.docx
+++ b/datos/new_document.docx
@@ -14,107 +14,18 @@
           <w:b/>
         </w:rPr>
       </w:pPr>
-      <w:r>
-        <w:rPr>
-          <w:rFonts w:ascii="Arial" w:hAnsi="Arial" w:cs="Arial"/>
-          <w:b/>
-          <w:u w:val="single"/>
-        </w:rPr>
-        <w:t xml:space="preserve"> </w:t>
-      </w:r>
-      <w:r>
-        <w:rPr>
-          <w:rFonts w:ascii="Arial" w:hAnsi="Arial" w:cs="Arial"/>
-          <w:b/>
-          <w:u w:val="single"/>
+      <w:r/>
+      <w:r>
+        <w:rPr>
+          <w:b/>
         </w:rPr>
         <w:t>PRESUPUESTO</w:t>
       </w:r>
       <w:r>
         <w:rPr>
-          <w:rFonts w:ascii="Arial" w:hAnsi="Arial" w:cs="Arial"/>
-          <w:b/>
-        </w:rPr>
-        <w:tab/>
-      </w:r>
-      <w:r>
-        <w:rPr>
-          <w:rFonts w:ascii="Arial" w:hAnsi="Arial" w:cs="Arial"/>
-          <w:b/>
-          <w:color w:val="FF0000"/>
-        </w:rPr>
-        <w:tab/>
-      </w:r>
-      <w:r>
-        <w:rPr>
-          <w:rFonts w:ascii="Arial" w:hAnsi="Arial" w:cs="Arial"/>
-          <w:b/>
-          <w:color w:val="FF0000"/>
-        </w:rPr>
-        <w:tab/>
-      </w:r>
-      <w:r>
-        <w:rPr>
-          <w:rFonts w:ascii="Arial" w:hAnsi="Arial" w:cs="Arial"/>
-          <w:b/>
-        </w:rPr>
-        <w:tab/>
-      </w:r>
-      <w:r>
-        <w:rPr>
-          <w:rFonts w:ascii="Arial" w:hAnsi="Arial" w:cs="Arial"/>
-          <w:b/>
-        </w:rPr>
-        <w:tab/>
-      </w:r>
-      <w:r>
-        <w:rPr>
-          <w:rFonts w:ascii="Arial" w:hAnsi="Arial" w:cs="Arial"/>
-          <w:b/>
-        </w:rPr>
-        <w:t>Nº:</w:t>
-      </w:r>
-      <w:r>
-        <w:rPr>
-          <w:rFonts w:ascii="Arial" w:hAnsi="Arial" w:cs="Arial"/>
-          <w:b/>
-        </w:rPr>
-        <w:t>19</w:t>
-      </w:r>
-      <w:r>
-        <w:rPr>
-          <w:rFonts w:ascii="Arial" w:hAnsi="Arial" w:cs="Arial"/>
-          <w:b/>
-        </w:rPr>
-        <w:t>1</w:t>
-      </w:r>
-      <w:r>
-        <w:rPr>
-          <w:rFonts w:ascii="Arial" w:hAnsi="Arial" w:cs="Arial"/>
-          <w:b/>
-        </w:rPr>
-        <w:t>0</w:t>
-      </w:r>
-      <w:r>
-        <w:rPr>
-          <w:rFonts w:ascii="Arial" w:hAnsi="Arial" w:cs="Arial"/>
-          <w:b/>
-        </w:rPr>
-        <w:t>8</w:t>
-      </w:r>
-      <w:r>
-        <w:rPr>
-          <w:rFonts w:ascii="Arial" w:hAnsi="Arial" w:cs="Arial"/>
-          <w:b/>
-        </w:rPr>
-        <w:t>-</w:t>
-      </w:r>
-      <w:r>
-        <w:rPr>
-          <w:rFonts w:ascii="Arial" w:hAnsi="Arial" w:cs="Arial"/>
-          <w:b/>
-        </w:rPr>
-        <w:t>1</w:t>
+          <w:b/>
+        </w:rPr>
+        <w:t xml:space="preserve">                                                    Nro:17479-7</w:t>
       </w:r>
     </w:p>
     <w:p>
@@ -215,54 +126,17 @@
           <w:b/>
         </w:rPr>
       </w:pPr>
-      <w:r>
-        <w:rPr>
-          <w:rFonts w:ascii="Arial" w:hAnsi="Arial" w:cs="Arial"/>
-          <w:b/>
-        </w:rPr>
-        <w:t>ENCARNACION</w:t>
-      </w:r>
-      <w:r>
-        <w:rPr>
-          <w:rFonts w:ascii="Arial" w:hAnsi="Arial" w:cs="Arial"/>
-          <w:b/>
-        </w:rPr>
-        <w:t xml:space="preserve"> </w:t>
-      </w:r>
-      <w:r>
-        <w:rPr>
-          <w:rFonts w:ascii="Arial" w:hAnsi="Arial" w:cs="Arial"/>
-          <w:b/>
-        </w:rPr>
-        <w:t>13</w:t>
-      </w:r>
-      <w:r>
-        <w:rPr>
-          <w:rFonts w:ascii="Arial" w:hAnsi="Arial" w:cs="Arial"/>
-          <w:b/>
-        </w:rPr>
-        <w:t xml:space="preserve"> DE </w:t>
-      </w:r>
-      <w:r>
-        <w:rPr>
-          <w:rFonts w:ascii="Arial" w:hAnsi="Arial" w:cs="Arial"/>
-          <w:b/>
-        </w:rPr>
-        <w:t>DICIEMBRE</w:t>
-      </w:r>
-      <w:r>
-        <w:rPr>
-          <w:rFonts w:ascii="Arial" w:hAnsi="Arial" w:cs="Arial"/>
-          <w:b/>
-        </w:rPr>
-        <w:t xml:space="preserve"> </w:t>
-      </w:r>
-      <w:r>
-        <w:rPr>
-          <w:rFonts w:ascii="Arial" w:hAnsi="Arial" w:cs="Arial"/>
-          <w:b/>
-        </w:rPr>
-        <w:t>DE 2019</w:t>
+      <w:r/>
+      <w:r>
+        <w:rPr>
+          <w:b/>
+        </w:rPr>
+        <w:t>ENCARNACION 18 DE MAYO DE 2020</w:t>
+      </w:r>
+      <w:r>
+        <w:rPr>
+          <w:b/>
+        </w:rPr>
       </w:r>
     </w:p>
     <w:p>
@@ -1693,67 +1567,7 @@
             </w:tcBorders>
           </w:tcPr>
           <w:p>
-            <w:pPr>
-              <w:widowControl w:val="0"/>
-              <w:autoSpaceDE w:val="0"/>
-              <w:autoSpaceDN w:val="0"/>
-              <w:adjustRightInd w:val="0"/>
-              <w:jc w:val="right"/>
-              <w:rPr>
-                <w:rFonts w:ascii="Arial" w:hAnsi="Arial" w:cs="Arial"/>
-                <w:b/>
-                <w:bCs/>
-                <w:sz w:val="20"/>
-                <w:szCs w:val="20"/>
-                <w:lang w:val="es-ES"/>
-              </w:rPr>
-            </w:pPr>
             <w:r>
-              <w:rPr>
-                <w:rFonts w:ascii="Arial" w:hAnsi="Arial" w:cs="Arial"/>
-                <w:b/>
-                <w:bCs/>
-                <w:sz w:val="20"/>
-                <w:szCs w:val="20"/>
-                <w:highlight w:val="lightGray"/>
-                <w:lang w:val="es-ES"/>
-              </w:rPr>
-              <w:t>575</w:t>
-            </w:r>
-            <w:r>
-              <w:rPr>
-                <w:rFonts w:ascii="Arial" w:hAnsi="Arial" w:cs="Arial"/>
-                <w:b/>
-                <w:bCs/>
-                <w:sz w:val="20"/>
-                <w:szCs w:val="20"/>
-                <w:highlight w:val="lightGray"/>
-                <w:lang w:val="es-ES"/>
-              </w:rPr>
-              <w:t>.0</w:t>
-            </w:r>
-            <w:r>
-              <w:rPr>
-                <w:rFonts w:ascii="Arial" w:hAnsi="Arial" w:cs="Arial"/>
-                <w:b/>
-                <w:bCs/>
-                <w:sz w:val="20"/>
-                <w:szCs w:val="20"/>
-                <w:highlight w:val="lightGray"/>
-                <w:lang w:val="es-ES"/>
-              </w:rPr>
-              <w:t>0</w:t>
-            </w:r>
-            <w:r>
-              <w:rPr>
-                <w:rFonts w:ascii="Arial" w:hAnsi="Arial" w:cs="Arial"/>
-                <w:b/>
-                <w:bCs/>
-                <w:sz w:val="20"/>
-                <w:szCs w:val="20"/>
-                <w:highlight w:val="lightGray"/>
-                <w:lang w:val="es-ES"/>
-              </w:rPr>
               <w:t>0</w:t>
             </w:r>
           </w:p>
@@ -1790,177 +1604,14 @@
             </w:tcBorders>
           </w:tcPr>
           <w:p>
-            <w:pPr>
-              <w:widowControl w:val="0"/>
-              <w:autoSpaceDE w:val="0"/>
-              <w:autoSpaceDN w:val="0"/>
-              <w:adjustRightInd w:val="0"/>
-              <w:jc w:val="both"/>
-              <w:rPr>
-                <w:rFonts w:ascii="Arial" w:hAnsi="Arial" w:cs="Arial"/>
+            <w:r/>
+            <w:r>
+              <w:rPr>
                 <w:b/>
-                <w:bCs/>
-                <w:sz w:val="20"/>
-                <w:szCs w:val="20"/>
-                <w:lang w:val="es-ES"/>
-              </w:rPr>
-            </w:pPr>
-            <w:r>
-              <w:rPr>
-                <w:rFonts w:ascii="Arial" w:hAnsi="Arial" w:cs="Arial"/>
-                <w:b/>
-                <w:bCs/>
-                <w:sz w:val="20"/>
-                <w:szCs w:val="20"/>
-                <w:lang w:val="es-ES"/>
-              </w:rPr>
-              <w:t>Son Gs</w:t>
+                <w:sz w:val="0"/>
+              </w:rPr>
+              <w:t>Son Gs.: cero---------------</w:t>
             </w:r>
-            <w:r>
-              <w:rPr>
-                <w:rFonts w:ascii="Arial" w:hAnsi="Arial" w:cs="Arial"/>
-                <w:b/>
-                <w:bCs/>
-                <w:sz w:val="20"/>
-                <w:szCs w:val="20"/>
-                <w:lang w:val="es-ES"/>
-              </w:rPr>
-              <w:t>.:</w:t>
-            </w:r>
-            <w:r>
-              <w:rPr>
-                <w:rFonts w:ascii="Arial" w:hAnsi="Arial" w:cs="Arial"/>
-                <w:b/>
-                <w:bCs/>
-                <w:sz w:val="20"/>
-                <w:szCs w:val="20"/>
-                <w:lang w:val="es-ES"/>
-              </w:rPr>
-              <w:t xml:space="preserve"> </w:t>
-            </w:r>
-            <w:r>
-              <w:rPr>
-                <w:rFonts w:ascii="Arial" w:hAnsi="Arial" w:cs="Arial"/>
-                <w:b/>
-                <w:bCs/>
-                <w:sz w:val="20"/>
-                <w:szCs w:val="20"/>
-                <w:lang w:val="es-ES"/>
-              </w:rPr>
-              <w:t xml:space="preserve"> </w:t>
-            </w:r>
-            <w:r>
-              <w:rPr>
-                <w:rFonts w:ascii="Arial" w:hAnsi="Arial" w:cs="Arial"/>
-                <w:b/>
-                <w:bCs/>
-                <w:sz w:val="20"/>
-                <w:szCs w:val="20"/>
-                <w:lang w:val="es-ES"/>
-              </w:rPr>
-              <w:t>Q</w:t>
-            </w:r>
-            <w:r>
-              <w:rPr>
-                <w:rFonts w:ascii="Arial" w:hAnsi="Arial" w:cs="Arial"/>
-                <w:b/>
-                <w:bCs/>
-                <w:sz w:val="20"/>
-                <w:szCs w:val="20"/>
-                <w:lang w:val="es-ES"/>
-              </w:rPr>
-              <w:t>uinientos</w:t>
-            </w:r>
-            <w:r>
-              <w:rPr>
-                <w:rFonts w:ascii="Arial" w:hAnsi="Arial" w:cs="Arial"/>
-                <w:b/>
-                <w:bCs/>
-                <w:sz w:val="20"/>
-                <w:szCs w:val="20"/>
-                <w:lang w:val="es-ES"/>
-              </w:rPr>
-              <w:t xml:space="preserve"> setenta y cinco</w:t>
-            </w:r>
-            <w:r>
-              <w:rPr>
-                <w:rFonts w:ascii="Arial" w:hAnsi="Arial" w:cs="Arial"/>
-                <w:b/>
-                <w:bCs/>
-                <w:sz w:val="20"/>
-                <w:szCs w:val="20"/>
-                <w:lang w:val="es-ES"/>
-              </w:rPr>
-              <w:t xml:space="preserve"> </w:t>
-            </w:r>
-            <w:proofErr w:type="gramStart"/>
-            <w:r>
-              <w:rPr>
-                <w:rFonts w:ascii="Arial" w:hAnsi="Arial" w:cs="Arial"/>
-                <w:b/>
-                <w:bCs/>
-                <w:sz w:val="20"/>
-                <w:szCs w:val="20"/>
-                <w:lang w:val="es-ES"/>
-              </w:rPr>
-              <w:t>mil</w:t>
-            </w:r>
-            <w:r>
-              <w:rPr>
-                <w:rFonts w:ascii="Arial" w:hAnsi="Arial" w:cs="Arial"/>
-                <w:b/>
-                <w:bCs/>
-                <w:sz w:val="20"/>
-                <w:szCs w:val="20"/>
-                <w:lang w:val="es-ES"/>
-              </w:rPr>
-              <w:t>.----</w:t>
-            </w:r>
-            <w:r>
-              <w:rPr>
-                <w:rFonts w:ascii="Arial" w:hAnsi="Arial" w:cs="Arial"/>
-                <w:b/>
-                <w:bCs/>
-                <w:sz w:val="20"/>
-                <w:szCs w:val="20"/>
-                <w:lang w:val="es-ES"/>
-              </w:rPr>
-              <w:t>------------------</w:t>
-            </w:r>
-            <w:r>
-              <w:rPr>
-                <w:rFonts w:ascii="Arial" w:hAnsi="Arial" w:cs="Arial"/>
-                <w:b/>
-                <w:bCs/>
-                <w:sz w:val="20"/>
-                <w:szCs w:val="20"/>
-                <w:lang w:val="es-ES"/>
-              </w:rPr>
-              <w:t>----</w:t>
-            </w:r>
-            <w:r>
-              <w:rPr>
-                <w:rFonts w:ascii="Arial" w:hAnsi="Arial" w:cs="Arial"/>
-                <w:b/>
-                <w:bCs/>
-                <w:sz w:val="20"/>
-                <w:szCs w:val="20"/>
-                <w:lang w:val="es-ES"/>
-              </w:rPr>
-              <w:t>-------------------------------</w:t>
-            </w:r>
-            <w:r>
-              <w:rPr>
-                <w:rFonts w:ascii="Arial" w:hAnsi="Arial" w:cs="Arial"/>
-                <w:b/>
-                <w:bCs/>
-                <w:sz w:val="20"/>
-                <w:szCs w:val="20"/>
-                <w:lang w:val="es-ES"/>
-              </w:rPr>
-              <w:t>-</w:t>
-            </w:r>
-            <w:proofErr w:type="gramEnd"/>
           </w:p>
         </w:tc>
         <w:tc>

</xml_diff>